<commit_message>
primeira versão do modelo
</commit_message>
<xml_diff>
--- a/Modelos_lineares/trabalho_2/Trabalho_2_ML.docx
+++ b/Modelos_lineares/trabalho_2/Trabalho_2_ML.docx
@@ -286,7 +286,7 @@
         <w:rPr>
           <w:rStyle w:val="VerbatimChar"/>
         </w:rPr>
-        <w:t xml:space="preserve">## -- Attaching packages ------------------------------------------------------------------------------------------- tidyverse 1.2.1 --</w:t>
+        <w:t xml:space="preserve">## -- Attaching packages --------------------------------------------------- tidyverse 1.2.1 --</w:t>
       </w:r>
     </w:p>
     <w:p>
@@ -335,7 +335,7 @@
         <w:rPr>
           <w:rStyle w:val="VerbatimChar"/>
         </w:rPr>
-        <w:t xml:space="preserve">## -- Conflicts ---------------------------------------------------------------------------------------------- tidyverse_conflicts() --</w:t>
+        <w:t xml:space="preserve">## -- Conflicts ------------------------------------------------------ tidyverse_conflicts() --</w:t>
       </w:r>
       <w:r>
         <w:br w:type="textWrapping"/>
@@ -1090,6 +1090,126 @@
         </w:rPr>
         <w:t xml:space="preserve">ratio</w:t>
       </w:r>
+      <w:r>
+        <w:br w:type="textWrapping"/>
+      </w:r>
+      <w:r>
+        <w:br w:type="textWrapping"/>
+      </w:r>
+      <w:r>
+        <w:rPr>
+          <w:rStyle w:val="NormalTok"/>
+        </w:rPr>
+        <w:t xml:space="preserve">dados_dm</w:t>
+      </w:r>
+      <w:r>
+        <w:rPr>
+          <w:rStyle w:val="OperatorTok"/>
+        </w:rPr>
+        <w:t xml:space="preserve">$</w:t>
+      </w:r>
+      <w:r>
+        <w:rPr>
+          <w:rStyle w:val="NormalTok"/>
+        </w:rPr>
+        <w:t xml:space="preserve">imc &lt;-</w:t>
+      </w:r>
+      <w:r>
+        <w:rPr>
+          <w:rStyle w:val="StringTok"/>
+        </w:rPr>
+        <w:t xml:space="preserve"> </w:t>
+      </w:r>
+      <w:r>
+        <w:rPr>
+          <w:rStyle w:val="NormalTok"/>
+        </w:rPr>
+        <w:t xml:space="preserve">dados_dm</w:t>
+      </w:r>
+      <w:r>
+        <w:rPr>
+          <w:rStyle w:val="OperatorTok"/>
+        </w:rPr>
+        <w:t xml:space="preserve">$</w:t>
+      </w:r>
+      <w:r>
+        <w:rPr>
+          <w:rStyle w:val="NormalTok"/>
+        </w:rPr>
+        <w:t xml:space="preserve">peso_kg </w:t>
+      </w:r>
+      <w:r>
+        <w:rPr>
+          <w:rStyle w:val="OperatorTok"/>
+        </w:rPr>
+        <w:t xml:space="preserve">/</w:t>
+      </w:r>
+      <w:r>
+        <w:rPr>
+          <w:rStyle w:val="StringTok"/>
+        </w:rPr>
+        <w:t xml:space="preserve"> </w:t>
+      </w:r>
+      <w:r>
+        <w:rPr>
+          <w:rStyle w:val="KeywordTok"/>
+        </w:rPr>
+        <w:t xml:space="preserve">I</w:t>
+      </w:r>
+      <w:r>
+        <w:rPr>
+          <w:rStyle w:val="NormalTok"/>
+        </w:rPr>
+        <w:t xml:space="preserve">((dados_dm</w:t>
+      </w:r>
+      <w:r>
+        <w:rPr>
+          <w:rStyle w:val="OperatorTok"/>
+        </w:rPr>
+        <w:t xml:space="preserve">$</w:t>
+      </w:r>
+      <w:r>
+        <w:rPr>
+          <w:rStyle w:val="NormalTok"/>
+        </w:rPr>
+        <w:t xml:space="preserve">altura_cm</w:t>
+      </w:r>
+      <w:r>
+        <w:rPr>
+          <w:rStyle w:val="OperatorTok"/>
+        </w:rPr>
+        <w:t xml:space="preserve">/</w:t>
+      </w:r>
+      <w:r>
+        <w:rPr>
+          <w:rStyle w:val="DecValTok"/>
+        </w:rPr>
+        <w:t xml:space="preserve">100</w:t>
+      </w:r>
+      <w:r>
+        <w:rPr>
+          <w:rStyle w:val="NormalTok"/>
+        </w:rPr>
+        <w:t xml:space="preserve">) </w:t>
+      </w:r>
+      <w:r>
+        <w:rPr>
+          <w:rStyle w:val="OperatorTok"/>
+        </w:rPr>
+        <w:t xml:space="preserve">^</w:t>
+      </w:r>
+      <w:r>
+        <w:rPr>
+          <w:rStyle w:val="DecValTok"/>
+        </w:rPr>
+        <w:t xml:space="preserve">2</w:t>
+      </w:r>
+      <w:r>
+        <w:rPr>
+          <w:rStyle w:val="NormalTok"/>
+        </w:rPr>
+        <w:t xml:space="preserve">)</w:t>
+      </w:r>
     </w:p>
     <w:p>
       <w:pPr>
@@ -1145,6 +1265,18 @@
         <w:rPr>
           <w:rStyle w:val="KeywordTok"/>
         </w:rPr>
+        <w:t xml:space="preserve">factor</w:t>
+      </w:r>
+      <w:r>
+        <w:rPr>
+          <w:rStyle w:val="NormalTok"/>
+        </w:rPr>
+        <w:t xml:space="preserve">(</w:t>
+      </w:r>
+      <w:r>
+        <w:rPr>
+          <w:rStyle w:val="KeywordTok"/>
+        </w:rPr>
         <w:t xml:space="preserve">ifelse</w:t>
       </w:r>
       <w:r>
@@ -1268,7 +1400,7 @@
         <w:rPr>
           <w:rStyle w:val="NormalTok"/>
         </w:rPr>
-        <w:t xml:space="preserve">))</w:t>
+        <w:t xml:space="preserve">)))</w:t>
       </w:r>
     </w:p>
     <w:p>
@@ -1327,7 +1459,247 @@
         <w:rPr>
           <w:rStyle w:val="NormalTok"/>
         </w:rPr>
-        <w:t xml:space="preserve"> dados_dm)</w:t>
+        <w:t xml:space="preserve"> dados_dm,  </w:t>
+      </w:r>
+      <w:r>
+        <w:rPr>
+          <w:rStyle w:val="OperatorTok"/>
+        </w:rPr>
+        <w:t xml:space="preserve">~</w:t>
+      </w:r>
+      <w:r>
+        <w:rPr>
+          <w:rStyle w:val="StringTok"/>
+        </w:rPr>
+        <w:t xml:space="preserve"> </w:t>
+      </w:r>
+      <w:r>
+        <w:rPr>
+          <w:rStyle w:val="NormalTok"/>
+        </w:rPr>
+        <w:t xml:space="preserve">gender </w:t>
+      </w:r>
+      <w:r>
+        <w:rPr>
+          <w:rStyle w:val="OperatorTok"/>
+        </w:rPr>
+        <w:t xml:space="preserve">+</w:t>
+      </w:r>
+      <w:r>
+        <w:rPr>
+          <w:rStyle w:val="StringTok"/>
+        </w:rPr>
+        <w:t xml:space="preserve"> </w:t>
+      </w:r>
+      <w:r>
+        <w:rPr>
+          <w:rStyle w:val="NormalTok"/>
+        </w:rPr>
+        <w:t xml:space="preserve">age </w:t>
+      </w:r>
+      <w:r>
+        <w:rPr>
+          <w:rStyle w:val="OperatorTok"/>
+        </w:rPr>
+        <w:t xml:space="preserve">+</w:t>
+      </w:r>
+      <w:r>
+        <w:rPr>
+          <w:rStyle w:val="StringTok"/>
+        </w:rPr>
+        <w:t xml:space="preserve"> </w:t>
+      </w:r>
+      <w:r>
+        <w:rPr>
+          <w:rStyle w:val="NormalTok"/>
+        </w:rPr>
+        <w:t xml:space="preserve">diabetes </w:t>
+      </w:r>
+      <w:r>
+        <w:rPr>
+          <w:rStyle w:val="OperatorTok"/>
+        </w:rPr>
+        <w:t xml:space="preserve">+</w:t>
+      </w:r>
+      <w:r>
+        <w:rPr>
+          <w:rStyle w:val="StringTok"/>
+        </w:rPr>
+        <w:t xml:space="preserve"> </w:t>
+      </w:r>
+      <w:r>
+        <w:rPr>
+          <w:rStyle w:val="NormalTok"/>
+        </w:rPr>
+        <w:t xml:space="preserve">glyhb </w:t>
+      </w:r>
+      <w:r>
+        <w:rPr>
+          <w:rStyle w:val="OperatorTok"/>
+        </w:rPr>
+        <w:t xml:space="preserve">+</w:t>
+      </w:r>
+      <w:r>
+        <w:rPr>
+          <w:rStyle w:val="StringTok"/>
+        </w:rPr>
+        <w:t xml:space="preserve"> </w:t>
+      </w:r>
+      <w:r>
+        <w:rPr>
+          <w:rStyle w:val="NormalTok"/>
+        </w:rPr>
+        <w:t xml:space="preserve">chol </w:t>
+      </w:r>
+      <w:r>
+        <w:rPr>
+          <w:rStyle w:val="OperatorTok"/>
+        </w:rPr>
+        <w:t xml:space="preserve">+</w:t>
+      </w:r>
+      <w:r>
+        <w:rPr>
+          <w:rStyle w:val="StringTok"/>
+        </w:rPr>
+        <w:t xml:space="preserve"> </w:t>
+      </w:r>
+      <w:r>
+        <w:rPr>
+          <w:rStyle w:val="NormalTok"/>
+        </w:rPr>
+        <w:t xml:space="preserve">hdl </w:t>
+      </w:r>
+      <w:r>
+        <w:rPr>
+          <w:rStyle w:val="OperatorTok"/>
+        </w:rPr>
+        <w:t xml:space="preserve">+</w:t>
+      </w:r>
+      <w:r>
+        <w:rPr>
+          <w:rStyle w:val="StringTok"/>
+        </w:rPr>
+        <w:t xml:space="preserve"> </w:t>
+      </w:r>
+      <w:r>
+        <w:rPr>
+          <w:rStyle w:val="NormalTok"/>
+        </w:rPr>
+        <w:t xml:space="preserve">bp</w:t>
+      </w:r>
+      <w:r>
+        <w:rPr>
+          <w:rStyle w:val="FloatTok"/>
+        </w:rPr>
+        <w:t xml:space="preserve">.1</w:t>
+      </w:r>
+      <w:r>
+        <w:rPr>
+          <w:rStyle w:val="NormalTok"/>
+        </w:rPr>
+        <w:t xml:space="preserve">s </w:t>
+      </w:r>
+      <w:r>
+        <w:rPr>
+          <w:rStyle w:val="OperatorTok"/>
+        </w:rPr>
+        <w:t xml:space="preserve">+</w:t>
+      </w:r>
+      <w:r>
+        <w:rPr>
+          <w:rStyle w:val="StringTok"/>
+        </w:rPr>
+        <w:t xml:space="preserve"> </w:t>
+      </w:r>
+      <w:r>
+        <w:rPr>
+          <w:rStyle w:val="OperatorTok"/>
+        </w:rPr>
+        <w:t xml:space="preserve">+</w:t>
+      </w:r>
+      <w:r>
+        <w:rPr>
+          <w:rStyle w:val="StringTok"/>
+        </w:rPr>
+        <w:t xml:space="preserve"> </w:t>
+      </w:r>
+      <w:r>
+        <w:rPr>
+          <w:rStyle w:val="NormalTok"/>
+        </w:rPr>
+        <w:t xml:space="preserve">taxa_hdl </w:t>
+      </w:r>
+      <w:r>
+        <w:rPr>
+          <w:rStyle w:val="OperatorTok"/>
+        </w:rPr>
+        <w:t xml:space="preserve">+</w:t>
+      </w:r>
+      <w:r>
+        <w:rPr>
+          <w:rStyle w:val="StringTok"/>
+        </w:rPr>
+        <w:t xml:space="preserve"> </w:t>
+      </w:r>
+      <w:r>
+        <w:rPr>
+          <w:rStyle w:val="NormalTok"/>
+        </w:rPr>
+        <w:t xml:space="preserve">peso_kg </w:t>
+      </w:r>
+      <w:r>
+        <w:rPr>
+          <w:rStyle w:val="OperatorTok"/>
+        </w:rPr>
+        <w:t xml:space="preserve">+</w:t>
+      </w:r>
+      <w:r>
+        <w:rPr>
+          <w:rStyle w:val="StringTok"/>
+        </w:rPr>
+        <w:t xml:space="preserve"> </w:t>
+      </w:r>
+      <w:r>
+        <w:rPr>
+          <w:rStyle w:val="NormalTok"/>
+        </w:rPr>
+        <w:t xml:space="preserve">altura_cm </w:t>
+      </w:r>
+      <w:r>
+        <w:rPr>
+          <w:rStyle w:val="OperatorTok"/>
+        </w:rPr>
+        <w:t xml:space="preserve">+</w:t>
+      </w:r>
+      <w:r>
+        <w:rPr>
+          <w:rStyle w:val="StringTok"/>
+        </w:rPr>
+        <w:t xml:space="preserve"> </w:t>
+      </w:r>
+      <w:r>
+        <w:rPr>
+          <w:rStyle w:val="NormalTok"/>
+        </w:rPr>
+        <w:t xml:space="preserve">cintura_cm </w:t>
+      </w:r>
+      <w:r>
+        <w:rPr>
+          <w:rStyle w:val="OperatorTok"/>
+        </w:rPr>
+        <w:t xml:space="preserve">+</w:t>
+      </w:r>
+      <w:r>
+        <w:rPr>
+          <w:rStyle w:val="StringTok"/>
+        </w:rPr>
+        <w:t xml:space="preserve"> </w:t>
+      </w:r>
+      <w:r>
+        <w:rPr>
+          <w:rStyle w:val="NormalTok"/>
+        </w:rPr>
+        <w:t xml:space="preserve">quadril_cm )</w:t>
       </w:r>
       <w:r>
         <w:br w:type="textWrapping"/>
@@ -1357,7 +1729,7 @@
         <w:rPr>
           <w:rStyle w:val="NormalTok"/>
         </w:rPr>
-        <w:t xml:space="preserve">(compare_dm)</w:t>
+        <w:t xml:space="preserve">(compare_dm )</w:t>
       </w:r>
       <w:r>
         <w:br w:type="textWrapping"/>
@@ -1438,332 +1810,6 @@
             </w:pPr>
             <w:r>
               <w:t xml:space="preserve">N</w:t>
-            </w:r>
-          </w:p>
-        </w:tc>
-      </w:tr>
-      <w:tr>
-        <w:tc>
-          <w:p>
-            <w:pPr>
-              <w:pStyle w:val="Compact"/>
-              <w:jc w:val="left"/>
-            </w:pPr>
-            <w:r>
-              <w:t xml:space="preserve">id</w:t>
-            </w:r>
-          </w:p>
-        </w:tc>
-        <w:tc>
-          <w:p>
-            <w:pPr>
-              <w:pStyle w:val="Compact"/>
-              <w:jc w:val="center"/>
-            </w:pPr>
-            <w:r>
-              <w:t xml:space="preserve">15978 (11881)</w:t>
-            </w:r>
-          </w:p>
-        </w:tc>
-        <w:tc>
-          <w:p>
-            <w:pPr>
-              <w:pStyle w:val="Compact"/>
-              <w:jc w:val="center"/>
-            </w:pPr>
-            <w:r>
-              <w:t xml:space="preserve">403</w:t>
-            </w:r>
-          </w:p>
-        </w:tc>
-      </w:tr>
-      <w:tr>
-        <w:tc>
-          <w:p>
-            <w:pPr>
-              <w:pStyle w:val="Compact"/>
-              <w:jc w:val="left"/>
-            </w:pPr>
-            <w:r>
-              <w:t xml:space="preserve">chol</w:t>
-            </w:r>
-          </w:p>
-        </w:tc>
-        <w:tc>
-          <w:p>
-            <w:pPr>
-              <w:pStyle w:val="Compact"/>
-              <w:jc w:val="center"/>
-            </w:pPr>
-            <w:r>
-              <w:t xml:space="preserve">208 (44.4)</w:t>
-            </w:r>
-          </w:p>
-        </w:tc>
-        <w:tc>
-          <w:p>
-            <w:pPr>
-              <w:pStyle w:val="Compact"/>
-              <w:jc w:val="center"/>
-            </w:pPr>
-            <w:r>
-              <w:t xml:space="preserve">402</w:t>
-            </w:r>
-          </w:p>
-        </w:tc>
-      </w:tr>
-      <w:tr>
-        <w:tc>
-          <w:p>
-            <w:pPr>
-              <w:pStyle w:val="Compact"/>
-              <w:jc w:val="left"/>
-            </w:pPr>
-            <w:r>
-              <w:t xml:space="preserve">stab.glu</w:t>
-            </w:r>
-          </w:p>
-        </w:tc>
-        <w:tc>
-          <w:p>
-            <w:pPr>
-              <w:pStyle w:val="Compact"/>
-              <w:jc w:val="center"/>
-            </w:pPr>
-            <w:r>
-              <w:t xml:space="preserve">107 (53.1)</w:t>
-            </w:r>
-          </w:p>
-        </w:tc>
-        <w:tc>
-          <w:p>
-            <w:pPr>
-              <w:pStyle w:val="Compact"/>
-              <w:jc w:val="center"/>
-            </w:pPr>
-            <w:r>
-              <w:t xml:space="preserve">403</w:t>
-            </w:r>
-          </w:p>
-        </w:tc>
-      </w:tr>
-      <w:tr>
-        <w:tc>
-          <w:p>
-            <w:pPr>
-              <w:pStyle w:val="Compact"/>
-              <w:jc w:val="left"/>
-            </w:pPr>
-            <w:r>
-              <w:t xml:space="preserve">hdl</w:t>
-            </w:r>
-          </w:p>
-        </w:tc>
-        <w:tc>
-          <w:p>
-            <w:pPr>
-              <w:pStyle w:val="Compact"/>
-              <w:jc w:val="center"/>
-            </w:pPr>
-            <w:r>
-              <w:t xml:space="preserve">50.4 (17.3)</w:t>
-            </w:r>
-          </w:p>
-        </w:tc>
-        <w:tc>
-          <w:p>
-            <w:pPr>
-              <w:pStyle w:val="Compact"/>
-              <w:jc w:val="center"/>
-            </w:pPr>
-            <w:r>
-              <w:t xml:space="preserve">402</w:t>
-            </w:r>
-          </w:p>
-        </w:tc>
-      </w:tr>
-      <w:tr>
-        <w:tc>
-          <w:p>
-            <w:pPr>
-              <w:pStyle w:val="Compact"/>
-              <w:jc w:val="left"/>
-            </w:pPr>
-            <w:r>
-              <w:t xml:space="preserve">ratio</w:t>
-            </w:r>
-          </w:p>
-        </w:tc>
-        <w:tc>
-          <w:p>
-            <w:pPr>
-              <w:pStyle w:val="Compact"/>
-              <w:jc w:val="center"/>
-            </w:pPr>
-            <w:r>
-              <w:t xml:space="preserve">4.52 (1.73)</w:t>
-            </w:r>
-          </w:p>
-        </w:tc>
-        <w:tc>
-          <w:p>
-            <w:pPr>
-              <w:pStyle w:val="Compact"/>
-              <w:jc w:val="center"/>
-            </w:pPr>
-            <w:r>
-              <w:t xml:space="preserve">402</w:t>
-            </w:r>
-          </w:p>
-        </w:tc>
-      </w:tr>
-      <w:tr>
-        <w:tc>
-          <w:p>
-            <w:pPr>
-              <w:pStyle w:val="Compact"/>
-              <w:jc w:val="left"/>
-            </w:pPr>
-            <w:r>
-              <w:t xml:space="preserve">glyhb</w:t>
-            </w:r>
-          </w:p>
-        </w:tc>
-        <w:tc>
-          <w:p>
-            <w:pPr>
-              <w:pStyle w:val="Compact"/>
-              <w:jc w:val="center"/>
-            </w:pPr>
-            <w:r>
-              <w:t xml:space="preserve">5.59 (2.24)</w:t>
-            </w:r>
-          </w:p>
-        </w:tc>
-        <w:tc>
-          <w:p>
-            <w:pPr>
-              <w:pStyle w:val="Compact"/>
-              <w:jc w:val="center"/>
-            </w:pPr>
-            <w:r>
-              <w:t xml:space="preserve">390</w:t>
-            </w:r>
-          </w:p>
-        </w:tc>
-      </w:tr>
-      <w:tr>
-        <w:tc>
-          <w:p>
-            <w:pPr>
-              <w:pStyle w:val="Compact"/>
-              <w:jc w:val="left"/>
-            </w:pPr>
-            <w:r>
-              <w:t xml:space="preserve">location:</w:t>
-            </w:r>
-          </w:p>
-        </w:tc>
-        <w:tc>
-          <w:p/>
-        </w:tc>
-        <w:tc>
-          <w:p>
-            <w:pPr>
-              <w:pStyle w:val="Compact"/>
-              <w:jc w:val="center"/>
-            </w:pPr>
-            <w:r>
-              <w:t xml:space="preserve">403</w:t>
-            </w:r>
-          </w:p>
-        </w:tc>
-      </w:tr>
-      <w:tr>
-        <w:tc>
-          <w:p>
-            <w:pPr>
-              <w:pStyle w:val="Compact"/>
-              <w:jc w:val="left"/>
-            </w:pPr>
-            <w:r>
-              <w:t xml:space="preserve">    Buckingham</w:t>
-            </w:r>
-          </w:p>
-        </w:tc>
-        <w:tc>
-          <w:p>
-            <w:pPr>
-              <w:pStyle w:val="Compact"/>
-              <w:jc w:val="center"/>
-            </w:pPr>
-            <w:r>
-              <w:t xml:space="preserve">200 (49.6%)</w:t>
-            </w:r>
-          </w:p>
-        </w:tc>
-        <w:tc>
-          <w:p/>
-        </w:tc>
-      </w:tr>
-      <w:tr>
-        <w:tc>
-          <w:p>
-            <w:pPr>
-              <w:pStyle w:val="Compact"/>
-              <w:jc w:val="left"/>
-            </w:pPr>
-            <w:r>
-              <w:t xml:space="preserve">    Louisa</w:t>
-            </w:r>
-          </w:p>
-        </w:tc>
-        <w:tc>
-          <w:p>
-            <w:pPr>
-              <w:pStyle w:val="Compact"/>
-              <w:jc w:val="center"/>
-            </w:pPr>
-            <w:r>
-              <w:t xml:space="preserve">203 (50.4%)</w:t>
-            </w:r>
-          </w:p>
-        </w:tc>
-        <w:tc>
-          <w:p/>
-        </w:tc>
-      </w:tr>
-      <w:tr>
-        <w:tc>
-          <w:p>
-            <w:pPr>
-              <w:pStyle w:val="Compact"/>
-              <w:jc w:val="left"/>
-            </w:pPr>
-            <w:r>
-              <w:t xml:space="preserve">age</w:t>
-            </w:r>
-          </w:p>
-        </w:tc>
-        <w:tc>
-          <w:p>
-            <w:pPr>
-              <w:pStyle w:val="Compact"/>
-              <w:jc w:val="center"/>
-            </w:pPr>
-            <w:r>
-              <w:t xml:space="preserve">46.9 (16.3)</w:t>
-            </w:r>
-          </w:p>
-        </w:tc>
-        <w:tc>
-          <w:p>
-            <w:pPr>
-              <w:pStyle w:val="Compact"/>
-              <w:jc w:val="center"/>
-            </w:pPr>
-            <w:r>
-              <w:t xml:space="preserve">403</w:t>
             </w:r>
           </w:p>
         </w:tc>
@@ -1857,7 +1903,7 @@
               <w:jc w:val="left"/>
             </w:pPr>
             <w:r>
-              <w:t xml:space="preserve">height</w:t>
+              <w:t xml:space="preserve">age</w:t>
             </w:r>
           </w:p>
         </w:tc>
@@ -1868,7 +1914,7 @@
               <w:jc w:val="center"/>
             </w:pPr>
             <w:r>
-              <w:t xml:space="preserve">66.0 (3.92)</w:t>
+              <w:t xml:space="preserve">46.9 (16.3)</w:t>
             </w:r>
           </w:p>
         </w:tc>
@@ -1879,7 +1925,7 @@
               <w:jc w:val="center"/>
             </w:pPr>
             <w:r>
-              <w:t xml:space="preserve">398</w:t>
+              <w:t xml:space="preserve">403</w:t>
             </w:r>
           </w:p>
         </w:tc>
@@ -1892,7 +1938,34 @@
               <w:jc w:val="left"/>
             </w:pPr>
             <w:r>
-              <w:t xml:space="preserve">weight</w:t>
+              <w:t xml:space="preserve">diabetes:</w:t>
+            </w:r>
+          </w:p>
+        </w:tc>
+        <w:tc>
+          <w:p/>
+        </w:tc>
+        <w:tc>
+          <w:p>
+            <w:pPr>
+              <w:pStyle w:val="Compact"/>
+              <w:jc w:val="center"/>
+            </w:pPr>
+            <w:r>
+              <w:t xml:space="preserve">390</w:t>
+            </w:r>
+          </w:p>
+        </w:tc>
+      </w:tr>
+      <w:tr>
+        <w:tc>
+          <w:p>
+            <w:pPr>
+              <w:pStyle w:val="Compact"/>
+              <w:jc w:val="left"/>
+            </w:pPr>
+            <w:r>
+              <w:t xml:space="preserve">    0</w:t>
             </w:r>
           </w:p>
         </w:tc>
@@ -1903,7 +1976,96 @@
               <w:jc w:val="center"/>
             </w:pPr>
             <w:r>
-              <w:t xml:space="preserve">178 (40.3)</w:t>
+              <w:t xml:space="preserve">325 (83.3%)</w:t>
+            </w:r>
+          </w:p>
+        </w:tc>
+        <w:tc>
+          <w:p/>
+        </w:tc>
+      </w:tr>
+      <w:tr>
+        <w:tc>
+          <w:p>
+            <w:pPr>
+              <w:pStyle w:val="Compact"/>
+              <w:jc w:val="left"/>
+            </w:pPr>
+            <w:r>
+              <w:t xml:space="preserve">    1</w:t>
+            </w:r>
+          </w:p>
+        </w:tc>
+        <w:tc>
+          <w:p>
+            <w:pPr>
+              <w:pStyle w:val="Compact"/>
+              <w:jc w:val="center"/>
+            </w:pPr>
+            <w:r>
+              <w:t xml:space="preserve">65 (16.7%)</w:t>
+            </w:r>
+          </w:p>
+        </w:tc>
+        <w:tc>
+          <w:p/>
+        </w:tc>
+      </w:tr>
+      <w:tr>
+        <w:tc>
+          <w:p>
+            <w:pPr>
+              <w:pStyle w:val="Compact"/>
+              <w:jc w:val="left"/>
+            </w:pPr>
+            <w:r>
+              <w:t xml:space="preserve">glyhb</w:t>
+            </w:r>
+          </w:p>
+        </w:tc>
+        <w:tc>
+          <w:p>
+            <w:pPr>
+              <w:pStyle w:val="Compact"/>
+              <w:jc w:val="center"/>
+            </w:pPr>
+            <w:r>
+              <w:t xml:space="preserve">5.59 (2.24)</w:t>
+            </w:r>
+          </w:p>
+        </w:tc>
+        <w:tc>
+          <w:p>
+            <w:pPr>
+              <w:pStyle w:val="Compact"/>
+              <w:jc w:val="center"/>
+            </w:pPr>
+            <w:r>
+              <w:t xml:space="preserve">390</w:t>
+            </w:r>
+          </w:p>
+        </w:tc>
+      </w:tr>
+      <w:tr>
+        <w:tc>
+          <w:p>
+            <w:pPr>
+              <w:pStyle w:val="Compact"/>
+              <w:jc w:val="left"/>
+            </w:pPr>
+            <w:r>
+              <w:t xml:space="preserve">chol</w:t>
+            </w:r>
+          </w:p>
+        </w:tc>
+        <w:tc>
+          <w:p>
+            <w:pPr>
+              <w:pStyle w:val="Compact"/>
+              <w:jc w:val="center"/>
+            </w:pPr>
+            <w:r>
+              <w:t xml:space="preserve">208 (44.4)</w:t>
             </w:r>
           </w:p>
         </w:tc>
@@ -1927,34 +2089,7 @@
               <w:jc w:val="left"/>
             </w:pPr>
             <w:r>
-              <w:t xml:space="preserve">frame:</w:t>
-            </w:r>
-          </w:p>
-        </w:tc>
-        <w:tc>
-          <w:p/>
-        </w:tc>
-        <w:tc>
-          <w:p>
-            <w:pPr>
-              <w:pStyle w:val="Compact"/>
-              <w:jc w:val="center"/>
-            </w:pPr>
-            <w:r>
-              <w:t xml:space="preserve">403</w:t>
-            </w:r>
-          </w:p>
-        </w:tc>
-      </w:tr>
-      <w:tr>
-        <w:tc>
-          <w:p>
-            <w:pPr>
-              <w:pStyle w:val="Compact"/>
-              <w:jc w:val="left"/>
-            </w:pPr>
-            <w:r>
-              <w:t xml:space="preserve">    </w:t>
+              <w:t xml:space="preserve">hdl</w:t>
             </w:r>
           </w:p>
         </w:tc>
@@ -1965,23 +2100,7 @@
               <w:jc w:val="center"/>
             </w:pPr>
             <w:r>
-              <w:t xml:space="preserve">12 (2.98%)</w:t>
-            </w:r>
-          </w:p>
-        </w:tc>
-        <w:tc>
-          <w:p/>
-        </w:tc>
-      </w:tr>
-      <w:tr>
-        <w:tc>
-          <w:p>
-            <w:pPr>
-              <w:pStyle w:val="Compact"/>
-              <w:jc w:val="left"/>
-            </w:pPr>
-            <w:r>
-              <w:t xml:space="preserve">    large</w:t>
+              <w:t xml:space="preserve">50.4 (17.3)</w:t>
             </w:r>
           </w:p>
         </w:tc>
@@ -1992,66 +2111,9 @@
               <w:jc w:val="center"/>
             </w:pPr>
             <w:r>
-              <w:t xml:space="preserve">103 (25.6%)</w:t>
+              <w:t xml:space="preserve">402</w:t>
             </w:r>
           </w:p>
-        </w:tc>
-        <w:tc>
-          <w:p/>
-        </w:tc>
-      </w:tr>
-      <w:tr>
-        <w:tc>
-          <w:p>
-            <w:pPr>
-              <w:pStyle w:val="Compact"/>
-              <w:jc w:val="left"/>
-            </w:pPr>
-            <w:r>
-              <w:t xml:space="preserve">    medium</w:t>
-            </w:r>
-          </w:p>
-        </w:tc>
-        <w:tc>
-          <w:p>
-            <w:pPr>
-              <w:pStyle w:val="Compact"/>
-              <w:jc w:val="center"/>
-            </w:pPr>
-            <w:r>
-              <w:t xml:space="preserve">184 (45.7%)</w:t>
-            </w:r>
-          </w:p>
-        </w:tc>
-        <w:tc>
-          <w:p/>
-        </w:tc>
-      </w:tr>
-      <w:tr>
-        <w:tc>
-          <w:p>
-            <w:pPr>
-              <w:pStyle w:val="Compact"/>
-              <w:jc w:val="left"/>
-            </w:pPr>
-            <w:r>
-              <w:t xml:space="preserve">    small</w:t>
-            </w:r>
-          </w:p>
-        </w:tc>
-        <w:tc>
-          <w:p>
-            <w:pPr>
-              <w:pStyle w:val="Compact"/>
-              <w:jc w:val="center"/>
-            </w:pPr>
-            <w:r>
-              <w:t xml:space="preserve">104 (25.8%)</w:t>
-            </w:r>
-          </w:p>
-        </w:tc>
-        <w:tc>
-          <w:p/>
         </w:tc>
       </w:tr>
       <w:tr>
@@ -2097,7 +2159,7 @@
               <w:jc w:val="left"/>
             </w:pPr>
             <w:r>
-              <w:t xml:space="preserve">bp.1d</w:t>
+              <w:t xml:space="preserve">taxa_hdl</w:t>
             </w:r>
           </w:p>
         </w:tc>
@@ -2108,7 +2170,7 @@
               <w:jc w:val="center"/>
             </w:pPr>
             <w:r>
-              <w:t xml:space="preserve">83.3 (13.6)</w:t>
+              <w:t xml:space="preserve">0.25 (0.09)</w:t>
             </w:r>
           </w:p>
         </w:tc>
@@ -2119,182 +2181,7 @@
               <w:jc w:val="center"/>
             </w:pPr>
             <w:r>
-              <w:t xml:space="preserve">398</w:t>
-            </w:r>
-          </w:p>
-        </w:tc>
-      </w:tr>
-      <w:tr>
-        <w:tc>
-          <w:p>
-            <w:pPr>
-              <w:pStyle w:val="Compact"/>
-              <w:jc w:val="left"/>
-            </w:pPr>
-            <w:r>
-              <w:t xml:space="preserve">bp.2s</w:t>
-            </w:r>
-          </w:p>
-        </w:tc>
-        <w:tc>
-          <w:p>
-            <w:pPr>
-              <w:pStyle w:val="Compact"/>
-              <w:jc w:val="center"/>
-            </w:pPr>
-            <w:r>
-              <w:t xml:space="preserve">152 (21.7)</w:t>
-            </w:r>
-          </w:p>
-        </w:tc>
-        <w:tc>
-          <w:p>
-            <w:pPr>
-              <w:pStyle w:val="Compact"/>
-              <w:jc w:val="center"/>
-            </w:pPr>
-            <w:r>
-              <w:t xml:space="preserve">141</w:t>
-            </w:r>
-          </w:p>
-        </w:tc>
-      </w:tr>
-      <w:tr>
-        <w:tc>
-          <w:p>
-            <w:pPr>
-              <w:pStyle w:val="Compact"/>
-              <w:jc w:val="left"/>
-            </w:pPr>
-            <w:r>
-              <w:t xml:space="preserve">bp.2d</w:t>
-            </w:r>
-          </w:p>
-        </w:tc>
-        <w:tc>
-          <w:p>
-            <w:pPr>
-              <w:pStyle w:val="Compact"/>
-              <w:jc w:val="center"/>
-            </w:pPr>
-            <w:r>
-              <w:t xml:space="preserve">92.5 (11.6)</w:t>
-            </w:r>
-          </w:p>
-        </w:tc>
-        <w:tc>
-          <w:p>
-            <w:pPr>
-              <w:pStyle w:val="Compact"/>
-              <w:jc w:val="center"/>
-            </w:pPr>
-            <w:r>
-              <w:t xml:space="preserve">141</w:t>
-            </w:r>
-          </w:p>
-        </w:tc>
-      </w:tr>
-      <w:tr>
-        <w:tc>
-          <w:p>
-            <w:pPr>
-              <w:pStyle w:val="Compact"/>
-              <w:jc w:val="left"/>
-            </w:pPr>
-            <w:r>
-              <w:t xml:space="preserve">waist</w:t>
-            </w:r>
-          </w:p>
-        </w:tc>
-        <w:tc>
-          <w:p>
-            <w:pPr>
-              <w:pStyle w:val="Compact"/>
-              <w:jc w:val="center"/>
-            </w:pPr>
-            <w:r>
-              <w:t xml:space="preserve">37.9 (5.73)</w:t>
-            </w:r>
-          </w:p>
-        </w:tc>
-        <w:tc>
-          <w:p>
-            <w:pPr>
-              <w:pStyle w:val="Compact"/>
-              <w:jc w:val="center"/>
-            </w:pPr>
-            <w:r>
-              <w:t xml:space="preserve">401</w:t>
-            </w:r>
-          </w:p>
-        </w:tc>
-      </w:tr>
-      <w:tr>
-        <w:tc>
-          <w:p>
-            <w:pPr>
-              <w:pStyle w:val="Compact"/>
-              <w:jc w:val="left"/>
-            </w:pPr>
-            <w:r>
-              <w:t xml:space="preserve">hip</w:t>
-            </w:r>
-          </w:p>
-        </w:tc>
-        <w:tc>
-          <w:p>
-            <w:pPr>
-              <w:pStyle w:val="Compact"/>
-              <w:jc w:val="center"/>
-            </w:pPr>
-            <w:r>
-              <w:t xml:space="preserve">43.0 (5.66)</w:t>
-            </w:r>
-          </w:p>
-        </w:tc>
-        <w:tc>
-          <w:p>
-            <w:pPr>
-              <w:pStyle w:val="Compact"/>
-              <w:jc w:val="center"/>
-            </w:pPr>
-            <w:r>
-              <w:t xml:space="preserve">401</w:t>
-            </w:r>
-          </w:p>
-        </w:tc>
-      </w:tr>
-      <w:tr>
-        <w:tc>
-          <w:p>
-            <w:pPr>
-              <w:pStyle w:val="Compact"/>
-              <w:jc w:val="left"/>
-            </w:pPr>
-            <w:r>
-              <w:t xml:space="preserve">time.ppn</w:t>
-            </w:r>
-          </w:p>
-        </w:tc>
-        <w:tc>
-          <w:p>
-            <w:pPr>
-              <w:pStyle w:val="Compact"/>
-              <w:jc w:val="center"/>
-            </w:pPr>
-            <w:r>
-              <w:t xml:space="preserve">341 (310)</w:t>
-            </w:r>
-          </w:p>
-        </w:tc>
-        <w:tc>
-          <w:p>
-            <w:pPr>
-              <w:pStyle w:val="Compact"/>
-              <w:jc w:val="center"/>
-            </w:pPr>
-            <w:r>
-              <w:t xml:space="preserve">400</w:t>
+              <w:t xml:space="preserve">402</w:t>
             </w:r>
           </w:p>
         </w:tc>
@@ -2439,77 +2326,1515 @@
           </w:p>
         </w:tc>
       </w:tr>
-      <w:tr>
-        <w:tc>
-          <w:p>
-            <w:pPr>
-              <w:pStyle w:val="Compact"/>
-              <w:jc w:val="left"/>
-            </w:pPr>
-            <w:r>
-              <w:t xml:space="preserve">taxa_hdl</w:t>
-            </w:r>
-          </w:p>
-        </w:tc>
-        <w:tc>
-          <w:p>
-            <w:pPr>
-              <w:pStyle w:val="Compact"/>
-              <w:jc w:val="center"/>
-            </w:pPr>
-            <w:r>
-              <w:t xml:space="preserve">0.25 (0.09)</w:t>
-            </w:r>
-          </w:p>
-        </w:tc>
-        <w:tc>
-          <w:p>
-            <w:pPr>
-              <w:pStyle w:val="Compact"/>
-              <w:jc w:val="center"/>
-            </w:pPr>
-            <w:r>
-              <w:t xml:space="preserve">402</w:t>
-            </w:r>
-          </w:p>
-        </w:tc>
-      </w:tr>
-      <w:tr>
-        <w:tc>
-          <w:p>
-            <w:pPr>
-              <w:pStyle w:val="Compact"/>
-              <w:jc w:val="left"/>
-            </w:pPr>
-            <w:r>
-              <w:t xml:space="preserve">diabetes</w:t>
-            </w:r>
-          </w:p>
-        </w:tc>
-        <w:tc>
-          <w:p>
-            <w:pPr>
-              <w:pStyle w:val="Compact"/>
-              <w:jc w:val="center"/>
-            </w:pPr>
-            <w:r>
-              <w:t xml:space="preserve">0.17 (0.37)</w:t>
-            </w:r>
-          </w:p>
-        </w:tc>
-        <w:tc>
-          <w:p>
-            <w:pPr>
-              <w:pStyle w:val="Compact"/>
-              <w:jc w:val="center"/>
-            </w:pPr>
-            <w:r>
-              <w:t xml:space="preserve">390</w:t>
-            </w:r>
-          </w:p>
-        </w:tc>
-      </w:tr>
     </w:tbl>
+    <w:p>
+      <w:pPr>
+        <w:pStyle w:val="SourceCode"/>
+      </w:pPr>
+      <w:r>
+        <w:rPr>
+          <w:rStyle w:val="KeywordTok"/>
+        </w:rPr>
+        <w:t xml:space="preserve">plot</w:t>
+      </w:r>
+      <w:r>
+        <w:rPr>
+          <w:rStyle w:val="NormalTok"/>
+        </w:rPr>
+        <w:t xml:space="preserve">(tabela_dm)</w:t>
+      </w:r>
+    </w:p>
+    <w:p>
+      <w:pPr>
+        <w:pStyle w:val="FirstParagraph"/>
+      </w:pPr>
+      <w:r>
+        <w:drawing>
+          <wp:inline>
+            <wp:extent cx="4620126" cy="3696101"/>
+            <wp:effectExtent b="0" l="0" r="0" t="0"/>
+            <wp:docPr descr="" title="" id="1" name="Picture"/>
+            <a:graphic>
+              <a:graphicData uri="http://schemas.openxmlformats.org/drawingml/2006/picture">
+                <pic:pic>
+                  <pic:nvPicPr>
+                    <pic:cNvPr descr="Trabalho_2_ML_files/figure-docx/plots-1.png" id="0" name="Picture"/>
+                    <pic:cNvPicPr>
+                      <a:picLocks noChangeArrowheads="1" noChangeAspect="1"/>
+                    </pic:cNvPicPr>
+                  </pic:nvPicPr>
+                  <pic:blipFill>
+                    <a:blip r:embed="rId25"/>
+                    <a:stretch>
+                      <a:fillRect/>
+                    </a:stretch>
+                  </pic:blipFill>
+                  <pic:spPr bwMode="auto">
+                    <a:xfrm>
+                      <a:off x="0" y="0"/>
+                      <a:ext cx="4620126" cy="3696101"/>
+                    </a:xfrm>
+                    <a:prstGeom prst="rect">
+                      <a:avLst/>
+                    </a:prstGeom>
+                    <a:noFill/>
+                    <a:ln w="9525">
+                      <a:noFill/>
+                      <a:headEnd/>
+                      <a:tailEnd/>
+                    </a:ln>
+                  </pic:spPr>
+                </pic:pic>
+              </a:graphicData>
+            </a:graphic>
+          </wp:inline>
+        </w:drawing>
+      </w:r>
+      <w:r>
+        <w:drawing>
+          <wp:inline>
+            <wp:extent cx="4620126" cy="3696101"/>
+            <wp:effectExtent b="0" l="0" r="0" t="0"/>
+            <wp:docPr descr="" title="" id="1" name="Picture"/>
+            <a:graphic>
+              <a:graphicData uri="http://schemas.openxmlformats.org/drawingml/2006/picture">
+                <pic:pic>
+                  <pic:nvPicPr>
+                    <pic:cNvPr descr="Trabalho_2_ML_files/figure-docx/plots-2.png" id="0" name="Picture"/>
+                    <pic:cNvPicPr>
+                      <a:picLocks noChangeArrowheads="1" noChangeAspect="1"/>
+                    </pic:cNvPicPr>
+                  </pic:nvPicPr>
+                  <pic:blipFill>
+                    <a:blip r:embed="rId26"/>
+                    <a:stretch>
+                      <a:fillRect/>
+                    </a:stretch>
+                  </pic:blipFill>
+                  <pic:spPr bwMode="auto">
+                    <a:xfrm>
+                      <a:off x="0" y="0"/>
+                      <a:ext cx="4620126" cy="3696101"/>
+                    </a:xfrm>
+                    <a:prstGeom prst="rect">
+                      <a:avLst/>
+                    </a:prstGeom>
+                    <a:noFill/>
+                    <a:ln w="9525">
+                      <a:noFill/>
+                      <a:headEnd/>
+                      <a:tailEnd/>
+                    </a:ln>
+                  </pic:spPr>
+                </pic:pic>
+              </a:graphicData>
+            </a:graphic>
+          </wp:inline>
+        </w:drawing>
+      </w:r>
+      <w:r>
+        <w:drawing>
+          <wp:inline>
+            <wp:extent cx="4620126" cy="3696101"/>
+            <wp:effectExtent b="0" l="0" r="0" t="0"/>
+            <wp:docPr descr="" title="" id="1" name="Picture"/>
+            <a:graphic>
+              <a:graphicData uri="http://schemas.openxmlformats.org/drawingml/2006/picture">
+                <pic:pic>
+                  <pic:nvPicPr>
+                    <pic:cNvPr descr="Trabalho_2_ML_files/figure-docx/plots-3.png" id="0" name="Picture"/>
+                    <pic:cNvPicPr>
+                      <a:picLocks noChangeArrowheads="1" noChangeAspect="1"/>
+                    </pic:cNvPicPr>
+                  </pic:nvPicPr>
+                  <pic:blipFill>
+                    <a:blip r:embed="rId27"/>
+                    <a:stretch>
+                      <a:fillRect/>
+                    </a:stretch>
+                  </pic:blipFill>
+                  <pic:spPr bwMode="auto">
+                    <a:xfrm>
+                      <a:off x="0" y="0"/>
+                      <a:ext cx="4620126" cy="3696101"/>
+                    </a:xfrm>
+                    <a:prstGeom prst="rect">
+                      <a:avLst/>
+                    </a:prstGeom>
+                    <a:noFill/>
+                    <a:ln w="9525">
+                      <a:noFill/>
+                      <a:headEnd/>
+                      <a:tailEnd/>
+                    </a:ln>
+                  </pic:spPr>
+                </pic:pic>
+              </a:graphicData>
+            </a:graphic>
+          </wp:inline>
+        </w:drawing>
+      </w:r>
+      <w:r>
+        <w:drawing>
+          <wp:inline>
+            <wp:extent cx="4620126" cy="3696101"/>
+            <wp:effectExtent b="0" l="0" r="0" t="0"/>
+            <wp:docPr descr="" title="" id="1" name="Picture"/>
+            <a:graphic>
+              <a:graphicData uri="http://schemas.openxmlformats.org/drawingml/2006/picture">
+                <pic:pic>
+                  <pic:nvPicPr>
+                    <pic:cNvPr descr="Trabalho_2_ML_files/figure-docx/plots-4.png" id="0" name="Picture"/>
+                    <pic:cNvPicPr>
+                      <a:picLocks noChangeArrowheads="1" noChangeAspect="1"/>
+                    </pic:cNvPicPr>
+                  </pic:nvPicPr>
+                  <pic:blipFill>
+                    <a:blip r:embed="rId28"/>
+                    <a:stretch>
+                      <a:fillRect/>
+                    </a:stretch>
+                  </pic:blipFill>
+                  <pic:spPr bwMode="auto">
+                    <a:xfrm>
+                      <a:off x="0" y="0"/>
+                      <a:ext cx="4620126" cy="3696101"/>
+                    </a:xfrm>
+                    <a:prstGeom prst="rect">
+                      <a:avLst/>
+                    </a:prstGeom>
+                    <a:noFill/>
+                    <a:ln w="9525">
+                      <a:noFill/>
+                      <a:headEnd/>
+                      <a:tailEnd/>
+                    </a:ln>
+                  </pic:spPr>
+                </pic:pic>
+              </a:graphicData>
+            </a:graphic>
+          </wp:inline>
+        </w:drawing>
+      </w:r>
+      <w:r>
+        <w:drawing>
+          <wp:inline>
+            <wp:extent cx="4620126" cy="3696101"/>
+            <wp:effectExtent b="0" l="0" r="0" t="0"/>
+            <wp:docPr descr="" title="" id="1" name="Picture"/>
+            <a:graphic>
+              <a:graphicData uri="http://schemas.openxmlformats.org/drawingml/2006/picture">
+                <pic:pic>
+                  <pic:nvPicPr>
+                    <pic:cNvPr descr="Trabalho_2_ML_files/figure-docx/plots-5.png" id="0" name="Picture"/>
+                    <pic:cNvPicPr>
+                      <a:picLocks noChangeArrowheads="1" noChangeAspect="1"/>
+                    </pic:cNvPicPr>
+                  </pic:nvPicPr>
+                  <pic:blipFill>
+                    <a:blip r:embed="rId29"/>
+                    <a:stretch>
+                      <a:fillRect/>
+                    </a:stretch>
+                  </pic:blipFill>
+                  <pic:spPr bwMode="auto">
+                    <a:xfrm>
+                      <a:off x="0" y="0"/>
+                      <a:ext cx="4620126" cy="3696101"/>
+                    </a:xfrm>
+                    <a:prstGeom prst="rect">
+                      <a:avLst/>
+                    </a:prstGeom>
+                    <a:noFill/>
+                    <a:ln w="9525">
+                      <a:noFill/>
+                      <a:headEnd/>
+                      <a:tailEnd/>
+                    </a:ln>
+                  </pic:spPr>
+                </pic:pic>
+              </a:graphicData>
+            </a:graphic>
+          </wp:inline>
+        </w:drawing>
+      </w:r>
+      <w:r>
+        <w:drawing>
+          <wp:inline>
+            <wp:extent cx="4620126" cy="3696101"/>
+            <wp:effectExtent b="0" l="0" r="0" t="0"/>
+            <wp:docPr descr="" title="" id="1" name="Picture"/>
+            <a:graphic>
+              <a:graphicData uri="http://schemas.openxmlformats.org/drawingml/2006/picture">
+                <pic:pic>
+                  <pic:nvPicPr>
+                    <pic:cNvPr descr="Trabalho_2_ML_files/figure-docx/plots-6.png" id="0" name="Picture"/>
+                    <pic:cNvPicPr>
+                      <a:picLocks noChangeArrowheads="1" noChangeAspect="1"/>
+                    </pic:cNvPicPr>
+                  </pic:nvPicPr>
+                  <pic:blipFill>
+                    <a:blip r:embed="rId30"/>
+                    <a:stretch>
+                      <a:fillRect/>
+                    </a:stretch>
+                  </pic:blipFill>
+                  <pic:spPr bwMode="auto">
+                    <a:xfrm>
+                      <a:off x="0" y="0"/>
+                      <a:ext cx="4620126" cy="3696101"/>
+                    </a:xfrm>
+                    <a:prstGeom prst="rect">
+                      <a:avLst/>
+                    </a:prstGeom>
+                    <a:noFill/>
+                    <a:ln w="9525">
+                      <a:noFill/>
+                      <a:headEnd/>
+                      <a:tailEnd/>
+                    </a:ln>
+                  </pic:spPr>
+                </pic:pic>
+              </a:graphicData>
+            </a:graphic>
+          </wp:inline>
+        </w:drawing>
+      </w:r>
+      <w:r>
+        <w:drawing>
+          <wp:inline>
+            <wp:extent cx="4620126" cy="3696101"/>
+            <wp:effectExtent b="0" l="0" r="0" t="0"/>
+            <wp:docPr descr="" title="" id="1" name="Picture"/>
+            <a:graphic>
+              <a:graphicData uri="http://schemas.openxmlformats.org/drawingml/2006/picture">
+                <pic:pic>
+                  <pic:nvPicPr>
+                    <pic:cNvPr descr="Trabalho_2_ML_files/figure-docx/plots-7.png" id="0" name="Picture"/>
+                    <pic:cNvPicPr>
+                      <a:picLocks noChangeArrowheads="1" noChangeAspect="1"/>
+                    </pic:cNvPicPr>
+                  </pic:nvPicPr>
+                  <pic:blipFill>
+                    <a:blip r:embed="rId31"/>
+                    <a:stretch>
+                      <a:fillRect/>
+                    </a:stretch>
+                  </pic:blipFill>
+                  <pic:spPr bwMode="auto">
+                    <a:xfrm>
+                      <a:off x="0" y="0"/>
+                      <a:ext cx="4620126" cy="3696101"/>
+                    </a:xfrm>
+                    <a:prstGeom prst="rect">
+                      <a:avLst/>
+                    </a:prstGeom>
+                    <a:noFill/>
+                    <a:ln w="9525">
+                      <a:noFill/>
+                      <a:headEnd/>
+                      <a:tailEnd/>
+                    </a:ln>
+                  </pic:spPr>
+                </pic:pic>
+              </a:graphicData>
+            </a:graphic>
+          </wp:inline>
+        </w:drawing>
+      </w:r>
+      <w:r>
+        <w:drawing>
+          <wp:inline>
+            <wp:extent cx="4620126" cy="3696101"/>
+            <wp:effectExtent b="0" l="0" r="0" t="0"/>
+            <wp:docPr descr="" title="" id="1" name="Picture"/>
+            <a:graphic>
+              <a:graphicData uri="http://schemas.openxmlformats.org/drawingml/2006/picture">
+                <pic:pic>
+                  <pic:nvPicPr>
+                    <pic:cNvPr descr="Trabalho_2_ML_files/figure-docx/plots-8.png" id="0" name="Picture"/>
+                    <pic:cNvPicPr>
+                      <a:picLocks noChangeArrowheads="1" noChangeAspect="1"/>
+                    </pic:cNvPicPr>
+                  </pic:nvPicPr>
+                  <pic:blipFill>
+                    <a:blip r:embed="rId32"/>
+                    <a:stretch>
+                      <a:fillRect/>
+                    </a:stretch>
+                  </pic:blipFill>
+                  <pic:spPr bwMode="auto">
+                    <a:xfrm>
+                      <a:off x="0" y="0"/>
+                      <a:ext cx="4620126" cy="3696101"/>
+                    </a:xfrm>
+                    <a:prstGeom prst="rect">
+                      <a:avLst/>
+                    </a:prstGeom>
+                    <a:noFill/>
+                    <a:ln w="9525">
+                      <a:noFill/>
+                      <a:headEnd/>
+                      <a:tailEnd/>
+                    </a:ln>
+                  </pic:spPr>
+                </pic:pic>
+              </a:graphicData>
+            </a:graphic>
+          </wp:inline>
+        </w:drawing>
+      </w:r>
+      <w:r>
+        <w:drawing>
+          <wp:inline>
+            <wp:extent cx="4620126" cy="3696101"/>
+            <wp:effectExtent b="0" l="0" r="0" t="0"/>
+            <wp:docPr descr="" title="" id="1" name="Picture"/>
+            <a:graphic>
+              <a:graphicData uri="http://schemas.openxmlformats.org/drawingml/2006/picture">
+                <pic:pic>
+                  <pic:nvPicPr>
+                    <pic:cNvPr descr="Trabalho_2_ML_files/figure-docx/plots-9.png" id="0" name="Picture"/>
+                    <pic:cNvPicPr>
+                      <a:picLocks noChangeArrowheads="1" noChangeAspect="1"/>
+                    </pic:cNvPicPr>
+                  </pic:nvPicPr>
+                  <pic:blipFill>
+                    <a:blip r:embed="rId33"/>
+                    <a:stretch>
+                      <a:fillRect/>
+                    </a:stretch>
+                  </pic:blipFill>
+                  <pic:spPr bwMode="auto">
+                    <a:xfrm>
+                      <a:off x="0" y="0"/>
+                      <a:ext cx="4620126" cy="3696101"/>
+                    </a:xfrm>
+                    <a:prstGeom prst="rect">
+                      <a:avLst/>
+                    </a:prstGeom>
+                    <a:noFill/>
+                    <a:ln w="9525">
+                      <a:noFill/>
+                      <a:headEnd/>
+                      <a:tailEnd/>
+                    </a:ln>
+                  </pic:spPr>
+                </pic:pic>
+              </a:graphicData>
+            </a:graphic>
+          </wp:inline>
+        </w:drawing>
+      </w:r>
+      <w:r>
+        <w:drawing>
+          <wp:inline>
+            <wp:extent cx="4620126" cy="3696101"/>
+            <wp:effectExtent b="0" l="0" r="0" t="0"/>
+            <wp:docPr descr="" title="" id="1" name="Picture"/>
+            <a:graphic>
+              <a:graphicData uri="http://schemas.openxmlformats.org/drawingml/2006/picture">
+                <pic:pic>
+                  <pic:nvPicPr>
+                    <pic:cNvPr descr="Trabalho_2_ML_files/figure-docx/plots-10.png" id="0" name="Picture"/>
+                    <pic:cNvPicPr>
+                      <a:picLocks noChangeArrowheads="1" noChangeAspect="1"/>
+                    </pic:cNvPicPr>
+                  </pic:nvPicPr>
+                  <pic:blipFill>
+                    <a:blip r:embed="rId34"/>
+                    <a:stretch>
+                      <a:fillRect/>
+                    </a:stretch>
+                  </pic:blipFill>
+                  <pic:spPr bwMode="auto">
+                    <a:xfrm>
+                      <a:off x="0" y="0"/>
+                      <a:ext cx="4620126" cy="3696101"/>
+                    </a:xfrm>
+                    <a:prstGeom prst="rect">
+                      <a:avLst/>
+                    </a:prstGeom>
+                    <a:noFill/>
+                    <a:ln w="9525">
+                      <a:noFill/>
+                      <a:headEnd/>
+                      <a:tailEnd/>
+                    </a:ln>
+                  </pic:spPr>
+                </pic:pic>
+              </a:graphicData>
+            </a:graphic>
+          </wp:inline>
+        </w:drawing>
+      </w:r>
+      <w:r>
+        <w:drawing>
+          <wp:inline>
+            <wp:extent cx="4620126" cy="3696101"/>
+            <wp:effectExtent b="0" l="0" r="0" t="0"/>
+            <wp:docPr descr="" title="" id="1" name="Picture"/>
+            <a:graphic>
+              <a:graphicData uri="http://schemas.openxmlformats.org/drawingml/2006/picture">
+                <pic:pic>
+                  <pic:nvPicPr>
+                    <pic:cNvPr descr="Trabalho_2_ML_files/figure-docx/plots-11.png" id="0" name="Picture"/>
+                    <pic:cNvPicPr>
+                      <a:picLocks noChangeArrowheads="1" noChangeAspect="1"/>
+                    </pic:cNvPicPr>
+                  </pic:nvPicPr>
+                  <pic:blipFill>
+                    <a:blip r:embed="rId35"/>
+                    <a:stretch>
+                      <a:fillRect/>
+                    </a:stretch>
+                  </pic:blipFill>
+                  <pic:spPr bwMode="auto">
+                    <a:xfrm>
+                      <a:off x="0" y="0"/>
+                      <a:ext cx="4620126" cy="3696101"/>
+                    </a:xfrm>
+                    <a:prstGeom prst="rect">
+                      <a:avLst/>
+                    </a:prstGeom>
+                    <a:noFill/>
+                    <a:ln w="9525">
+                      <a:noFill/>
+                      <a:headEnd/>
+                      <a:tailEnd/>
+                    </a:ln>
+                  </pic:spPr>
+                </pic:pic>
+              </a:graphicData>
+            </a:graphic>
+          </wp:inline>
+        </w:drawing>
+      </w:r>
+      <w:r>
+        <w:drawing>
+          <wp:inline>
+            <wp:extent cx="4620126" cy="3696101"/>
+            <wp:effectExtent b="0" l="0" r="0" t="0"/>
+            <wp:docPr descr="" title="" id="1" name="Picture"/>
+            <a:graphic>
+              <a:graphicData uri="http://schemas.openxmlformats.org/drawingml/2006/picture">
+                <pic:pic>
+                  <pic:nvPicPr>
+                    <pic:cNvPr descr="Trabalho_2_ML_files/figure-docx/plots-12.png" id="0" name="Picture"/>
+                    <pic:cNvPicPr>
+                      <a:picLocks noChangeArrowheads="1" noChangeAspect="1"/>
+                    </pic:cNvPicPr>
+                  </pic:nvPicPr>
+                  <pic:blipFill>
+                    <a:blip r:embed="rId36"/>
+                    <a:stretch>
+                      <a:fillRect/>
+                    </a:stretch>
+                  </pic:blipFill>
+                  <pic:spPr bwMode="auto">
+                    <a:xfrm>
+                      <a:off x="0" y="0"/>
+                      <a:ext cx="4620126" cy="3696101"/>
+                    </a:xfrm>
+                    <a:prstGeom prst="rect">
+                      <a:avLst/>
+                    </a:prstGeom>
+                    <a:noFill/>
+                    <a:ln w="9525">
+                      <a:noFill/>
+                      <a:headEnd/>
+                      <a:tailEnd/>
+                    </a:ln>
+                  </pic:spPr>
+                </pic:pic>
+              </a:graphicData>
+            </a:graphic>
+          </wp:inline>
+        </w:drawing>
+      </w:r>
+    </w:p>
+    <w:p>
+      <w:pPr>
+        <w:pStyle w:val="BodyText"/>
+      </w:pPr>
+      <w:r>
+        <w:t xml:space="preserve">Avaliação da linearidade da relação entre colesterol HDL e hemoglobina glicada:</w:t>
+      </w:r>
+    </w:p>
+    <w:p>
+      <w:pPr>
+        <w:pStyle w:val="SourceCode"/>
+      </w:pPr>
+      <w:r>
+        <w:rPr>
+          <w:rStyle w:val="NormalTok"/>
+        </w:rPr>
+        <w:t xml:space="preserve">scatter_hdl &lt;-</w:t>
+      </w:r>
+      <w:r>
+        <w:rPr>
+          <w:rStyle w:val="StringTok"/>
+        </w:rPr>
+        <w:t xml:space="preserve"> </w:t>
+      </w:r>
+      <w:r>
+        <w:rPr>
+          <w:rStyle w:val="KeywordTok"/>
+        </w:rPr>
+        <w:t xml:space="preserve">ggplot</w:t>
+      </w:r>
+      <w:r>
+        <w:rPr>
+          <w:rStyle w:val="NormalTok"/>
+        </w:rPr>
+        <w:t xml:space="preserve">(dados_dm, </w:t>
+      </w:r>
+      <w:r>
+        <w:rPr>
+          <w:rStyle w:val="KeywordTok"/>
+        </w:rPr>
+        <w:t xml:space="preserve">aes</w:t>
+      </w:r>
+      <w:r>
+        <w:rPr>
+          <w:rStyle w:val="NormalTok"/>
+        </w:rPr>
+        <w:t xml:space="preserve">(</w:t>
+      </w:r>
+      <w:r>
+        <w:rPr>
+          <w:rStyle w:val="DataTypeTok"/>
+        </w:rPr>
+        <w:t xml:space="preserve">x =</w:t>
+      </w:r>
+      <w:r>
+        <w:rPr>
+          <w:rStyle w:val="NormalTok"/>
+        </w:rPr>
+        <w:t xml:space="preserve"> hdl, </w:t>
+      </w:r>
+      <w:r>
+        <w:rPr>
+          <w:rStyle w:val="DataTypeTok"/>
+        </w:rPr>
+        <w:t xml:space="preserve">y =</w:t>
+      </w:r>
+      <w:r>
+        <w:rPr>
+          <w:rStyle w:val="NormalTok"/>
+        </w:rPr>
+        <w:t xml:space="preserve"> </w:t>
+      </w:r>
+      <w:r>
+        <w:rPr>
+          <w:rStyle w:val="KeywordTok"/>
+        </w:rPr>
+        <w:t xml:space="preserve">log</w:t>
+      </w:r>
+      <w:r>
+        <w:rPr>
+          <w:rStyle w:val="NormalTok"/>
+        </w:rPr>
+        <w:t xml:space="preserve">(glyhb))) </w:t>
+      </w:r>
+      <w:r>
+        <w:rPr>
+          <w:rStyle w:val="OperatorTok"/>
+        </w:rPr>
+        <w:t xml:space="preserve">+</w:t>
+      </w:r>
+      <w:r>
+        <w:br w:type="textWrapping"/>
+      </w:r>
+      <w:r>
+        <w:rPr>
+          <w:rStyle w:val="StringTok"/>
+        </w:rPr>
+        <w:t xml:space="preserve">                                 </w:t>
+      </w:r>
+      <w:r>
+        <w:rPr>
+          <w:rStyle w:val="KeywordTok"/>
+        </w:rPr>
+        <w:t xml:space="preserve">geom_point</w:t>
+      </w:r>
+      <w:r>
+        <w:rPr>
+          <w:rStyle w:val="NormalTok"/>
+        </w:rPr>
+        <w:t xml:space="preserve">() </w:t>
+      </w:r>
+      <w:r>
+        <w:rPr>
+          <w:rStyle w:val="OperatorTok"/>
+        </w:rPr>
+        <w:t xml:space="preserve">+</w:t>
+      </w:r>
+      <w:r>
+        <w:br w:type="textWrapping"/>
+      </w:r>
+      <w:r>
+        <w:rPr>
+          <w:rStyle w:val="StringTok"/>
+        </w:rPr>
+        <w:t xml:space="preserve">                                 </w:t>
+      </w:r>
+      <w:r>
+        <w:rPr>
+          <w:rStyle w:val="KeywordTok"/>
+        </w:rPr>
+        <w:t xml:space="preserve">scale_x_continuous</w:t>
+      </w:r>
+      <w:r>
+        <w:rPr>
+          <w:rStyle w:val="NormalTok"/>
+        </w:rPr>
+        <w:t xml:space="preserve">(</w:t>
+      </w:r>
+      <w:r>
+        <w:rPr>
+          <w:rStyle w:val="StringTok"/>
+        </w:rPr>
+        <w:t xml:space="preserve">"colesterol HDL (mg/dl)"</w:t>
+      </w:r>
+      <w:r>
+        <w:rPr>
+          <w:rStyle w:val="NormalTok"/>
+        </w:rPr>
+        <w:t xml:space="preserve">) </w:t>
+      </w:r>
+      <w:r>
+        <w:rPr>
+          <w:rStyle w:val="OperatorTok"/>
+        </w:rPr>
+        <w:t xml:space="preserve">+</w:t>
+      </w:r>
+      <w:r>
+        <w:br w:type="textWrapping"/>
+      </w:r>
+      <w:r>
+        <w:rPr>
+          <w:rStyle w:val="StringTok"/>
+        </w:rPr>
+        <w:t xml:space="preserve">                                 </w:t>
+      </w:r>
+      <w:r>
+        <w:rPr>
+          <w:rStyle w:val="KeywordTok"/>
+        </w:rPr>
+        <w:t xml:space="preserve">scale_y_continuous</w:t>
+      </w:r>
+      <w:r>
+        <w:rPr>
+          <w:rStyle w:val="NormalTok"/>
+        </w:rPr>
+        <w:t xml:space="preserve">(</w:t>
+      </w:r>
+      <w:r>
+        <w:rPr>
+          <w:rStyle w:val="StringTok"/>
+        </w:rPr>
+        <w:t xml:space="preserve">"hemoglobina glicada (%)"</w:t>
+      </w:r>
+      <w:r>
+        <w:rPr>
+          <w:rStyle w:val="NormalTok"/>
+        </w:rPr>
+        <w:t xml:space="preserve">) </w:t>
+      </w:r>
+      <w:r>
+        <w:rPr>
+          <w:rStyle w:val="OperatorTok"/>
+        </w:rPr>
+        <w:t xml:space="preserve">+</w:t>
+      </w:r>
+      <w:r>
+        <w:br w:type="textWrapping"/>
+      </w:r>
+      <w:r>
+        <w:rPr>
+          <w:rStyle w:val="StringTok"/>
+        </w:rPr>
+        <w:t xml:space="preserve">                                 </w:t>
+      </w:r>
+      <w:r>
+        <w:rPr>
+          <w:rStyle w:val="KeywordTok"/>
+        </w:rPr>
+        <w:t xml:space="preserve">theme_minimal</w:t>
+      </w:r>
+      <w:r>
+        <w:rPr>
+          <w:rStyle w:val="NormalTok"/>
+        </w:rPr>
+        <w:t xml:space="preserve">() </w:t>
+      </w:r>
+      <w:r>
+        <w:rPr>
+          <w:rStyle w:val="OperatorTok"/>
+        </w:rPr>
+        <w:t xml:space="preserve">+</w:t>
+      </w:r>
+      <w:r>
+        <w:br w:type="textWrapping"/>
+      </w:r>
+      <w:r>
+        <w:rPr>
+          <w:rStyle w:val="StringTok"/>
+        </w:rPr>
+        <w:t xml:space="preserve">                                 </w:t>
+      </w:r>
+      <w:r>
+        <w:rPr>
+          <w:rStyle w:val="KeywordTok"/>
+        </w:rPr>
+        <w:t xml:space="preserve">geom_smooth</w:t>
+      </w:r>
+      <w:r>
+        <w:rPr>
+          <w:rStyle w:val="NormalTok"/>
+        </w:rPr>
+        <w:t xml:space="preserve">(</w:t>
+      </w:r>
+      <w:r>
+        <w:rPr>
+          <w:rStyle w:val="DataTypeTok"/>
+        </w:rPr>
+        <w:t xml:space="preserve">method =</w:t>
+      </w:r>
+      <w:r>
+        <w:rPr>
+          <w:rStyle w:val="NormalTok"/>
+        </w:rPr>
+        <w:t xml:space="preserve"> </w:t>
+      </w:r>
+      <w:r>
+        <w:rPr>
+          <w:rStyle w:val="StringTok"/>
+        </w:rPr>
+        <w:t xml:space="preserve">"lm"</w:t>
+      </w:r>
+      <w:r>
+        <w:rPr>
+          <w:rStyle w:val="NormalTok"/>
+        </w:rPr>
+        <w:t xml:space="preserve">)</w:t>
+      </w:r>
+      <w:r>
+        <w:br w:type="textWrapping"/>
+      </w:r>
+      <w:r>
+        <w:rPr>
+          <w:rStyle w:val="NormalTok"/>
+        </w:rPr>
+        <w:t xml:space="preserve">scatter_hdl</w:t>
+      </w:r>
+    </w:p>
+    <w:p>
+      <w:pPr>
+        <w:pStyle w:val="SourceCode"/>
+      </w:pPr>
+      <w:r>
+        <w:rPr>
+          <w:rStyle w:val="VerbatimChar"/>
+        </w:rPr>
+        <w:t xml:space="preserve">## Warning: Removed 14 rows containing non-finite values (stat_smooth).</w:t>
+      </w:r>
+    </w:p>
+    <w:p>
+      <w:pPr>
+        <w:pStyle w:val="SourceCode"/>
+      </w:pPr>
+      <w:r>
+        <w:rPr>
+          <w:rStyle w:val="VerbatimChar"/>
+        </w:rPr>
+        <w:t xml:space="preserve">## Warning: Removed 14 rows containing missing values (geom_point).</w:t>
+      </w:r>
+    </w:p>
+    <w:p>
+      <w:pPr>
+        <w:pStyle w:val="FirstParagraph"/>
+      </w:pPr>
+      <w:r>
+        <w:drawing>
+          <wp:inline>
+            <wp:extent cx="4620126" cy="3696101"/>
+            <wp:effectExtent b="0" l="0" r="0" t="0"/>
+            <wp:docPr descr="" title="" id="1" name="Picture"/>
+            <a:graphic>
+              <a:graphicData uri="http://schemas.openxmlformats.org/drawingml/2006/picture">
+                <pic:pic>
+                  <pic:nvPicPr>
+                    <pic:cNvPr descr="Trabalho_2_ML_files/figure-docx/scatter_hdl-1.png" id="0" name="Picture"/>
+                    <pic:cNvPicPr>
+                      <a:picLocks noChangeArrowheads="1" noChangeAspect="1"/>
+                    </pic:cNvPicPr>
+                  </pic:nvPicPr>
+                  <pic:blipFill>
+                    <a:blip r:embed="rId37"/>
+                    <a:stretch>
+                      <a:fillRect/>
+                    </a:stretch>
+                  </pic:blipFill>
+                  <pic:spPr bwMode="auto">
+                    <a:xfrm>
+                      <a:off x="0" y="0"/>
+                      <a:ext cx="4620126" cy="3696101"/>
+                    </a:xfrm>
+                    <a:prstGeom prst="rect">
+                      <a:avLst/>
+                    </a:prstGeom>
+                    <a:noFill/>
+                    <a:ln w="9525">
+                      <a:noFill/>
+                      <a:headEnd/>
+                      <a:tailEnd/>
+                    </a:ln>
+                  </pic:spPr>
+                </pic:pic>
+              </a:graphicData>
+            </a:graphic>
+          </wp:inline>
+        </w:drawing>
+      </w:r>
+    </w:p>
+    <w:p>
+      <w:pPr>
+        <w:pStyle w:val="Heading1"/>
+      </w:pPr>
+      <w:bookmarkStart w:id="38" w:name="modelo-inicial-apenas-com-hdl"/>
+      <w:r>
+        <w:t xml:space="preserve">Modelo inicial, apenas com HDL:</w:t>
+      </w:r>
+      <w:bookmarkEnd w:id="38"/>
+    </w:p>
+    <w:p>
+      <w:pPr>
+        <w:pStyle w:val="SourceCode"/>
+      </w:pPr>
+      <w:r>
+        <w:rPr>
+          <w:rStyle w:val="NormalTok"/>
+        </w:rPr>
+        <w:t xml:space="preserve">lm_hdl &lt;-</w:t>
+      </w:r>
+      <w:r>
+        <w:rPr>
+          <w:rStyle w:val="StringTok"/>
+        </w:rPr>
+        <w:t xml:space="preserve"> </w:t>
+      </w:r>
+      <w:r>
+        <w:rPr>
+          <w:rStyle w:val="KeywordTok"/>
+        </w:rPr>
+        <w:t xml:space="preserve">lm</w:t>
+      </w:r>
+      <w:r>
+        <w:rPr>
+          <w:rStyle w:val="NormalTok"/>
+        </w:rPr>
+        <w:t xml:space="preserve">(</w:t>
+      </w:r>
+      <w:r>
+        <w:rPr>
+          <w:rStyle w:val="DataTypeTok"/>
+        </w:rPr>
+        <w:t xml:space="preserve">formula =</w:t>
+      </w:r>
+      <w:r>
+        <w:rPr>
+          <w:rStyle w:val="NormalTok"/>
+        </w:rPr>
+        <w:t xml:space="preserve"> (glyhb) </w:t>
+      </w:r>
+      <w:r>
+        <w:rPr>
+          <w:rStyle w:val="OperatorTok"/>
+        </w:rPr>
+        <w:t xml:space="preserve">~</w:t>
+      </w:r>
+      <w:r>
+        <w:rPr>
+          <w:rStyle w:val="StringTok"/>
+        </w:rPr>
+        <w:t xml:space="preserve"> </w:t>
+      </w:r>
+      <w:r>
+        <w:rPr>
+          <w:rStyle w:val="NormalTok"/>
+        </w:rPr>
+        <w:t xml:space="preserve">hdl,</w:t>
+      </w:r>
+      <w:r>
+        <w:br w:type="textWrapping"/>
+      </w:r>
+      <w:r>
+        <w:rPr>
+          <w:rStyle w:val="NormalTok"/>
+        </w:rPr>
+        <w:t xml:space="preserve">                    </w:t>
+      </w:r>
+      <w:r>
+        <w:rPr>
+          <w:rStyle w:val="DataTypeTok"/>
+        </w:rPr>
+        <w:t xml:space="preserve">data =</w:t>
+      </w:r>
+      <w:r>
+        <w:rPr>
+          <w:rStyle w:val="NormalTok"/>
+        </w:rPr>
+        <w:t xml:space="preserve"> dados_dm)</w:t>
+      </w:r>
+      <w:r>
+        <w:br w:type="textWrapping"/>
+      </w:r>
+      <w:r>
+        <w:br w:type="textWrapping"/>
+      </w:r>
+      <w:r>
+        <w:rPr>
+          <w:rStyle w:val="KeywordTok"/>
+        </w:rPr>
+        <w:t xml:space="preserve">summary</w:t>
+      </w:r>
+      <w:r>
+        <w:rPr>
+          <w:rStyle w:val="NormalTok"/>
+        </w:rPr>
+        <w:t xml:space="preserve">(lm_hdl)</w:t>
+      </w:r>
+    </w:p>
+    <w:p>
+      <w:pPr>
+        <w:pStyle w:val="SourceCode"/>
+      </w:pPr>
+      <w:r>
+        <w:rPr>
+          <w:rStyle w:val="VerbatimChar"/>
+        </w:rPr>
+        <w:t xml:space="preserve">## </w:t>
+      </w:r>
+      <w:r>
+        <w:br w:type="textWrapping"/>
+      </w:r>
+      <w:r>
+        <w:rPr>
+          <w:rStyle w:val="VerbatimChar"/>
+        </w:rPr>
+        <w:t xml:space="preserve">## Call:</w:t>
+      </w:r>
+      <w:r>
+        <w:br w:type="textWrapping"/>
+      </w:r>
+      <w:r>
+        <w:rPr>
+          <w:rStyle w:val="VerbatimChar"/>
+        </w:rPr>
+        <w:t xml:space="preserve">## lm(formula = (glyhb) ~ hdl, data = dados_dm)</w:t>
+      </w:r>
+      <w:r>
+        <w:br w:type="textWrapping"/>
+      </w:r>
+      <w:r>
+        <w:rPr>
+          <w:rStyle w:val="VerbatimChar"/>
+        </w:rPr>
+        <w:t xml:space="preserve">## </w:t>
+      </w:r>
+      <w:r>
+        <w:br w:type="textWrapping"/>
+      </w:r>
+      <w:r>
+        <w:rPr>
+          <w:rStyle w:val="VerbatimChar"/>
+        </w:rPr>
+        <w:t xml:space="preserve">## Residuals:</w:t>
+      </w:r>
+      <w:r>
+        <w:br w:type="textWrapping"/>
+      </w:r>
+      <w:r>
+        <w:rPr>
+          <w:rStyle w:val="VerbatimChar"/>
+        </w:rPr>
+        <w:t xml:space="preserve">##     Min      1Q  Median      3Q     Max </w:t>
+      </w:r>
+      <w:r>
+        <w:br w:type="textWrapping"/>
+      </w:r>
+      <w:r>
+        <w:rPr>
+          <w:rStyle w:val="VerbatimChar"/>
+        </w:rPr>
+        <w:t xml:space="preserve">## -2.9224 -1.2092 -0.7061  0.0686 10.4343 </w:t>
+      </w:r>
+      <w:r>
+        <w:br w:type="textWrapping"/>
+      </w:r>
+      <w:r>
+        <w:rPr>
+          <w:rStyle w:val="VerbatimChar"/>
+        </w:rPr>
+        <w:t xml:space="preserve">## </w:t>
+      </w:r>
+      <w:r>
+        <w:br w:type="textWrapping"/>
+      </w:r>
+      <w:r>
+        <w:rPr>
+          <w:rStyle w:val="VerbatimChar"/>
+        </w:rPr>
+        <w:t xml:space="preserve">## Coefficients:</w:t>
+      </w:r>
+      <w:r>
+        <w:br w:type="textWrapping"/>
+      </w:r>
+      <w:r>
+        <w:rPr>
+          <w:rStyle w:val="VerbatimChar"/>
+        </w:rPr>
+        <w:t xml:space="preserve">##              Estimate Std. Error t value Pr(&gt;|t|)    </w:t>
+      </w:r>
+      <w:r>
+        <w:br w:type="textWrapping"/>
+      </w:r>
+      <w:r>
+        <w:rPr>
+          <w:rStyle w:val="VerbatimChar"/>
+        </w:rPr>
+        <w:t xml:space="preserve">## (Intercept)  6.565734   0.346607  18.943  &lt; 2e-16 ***</w:t>
+      </w:r>
+      <w:r>
+        <w:br w:type="textWrapping"/>
+      </w:r>
+      <w:r>
+        <w:rPr>
+          <w:rStyle w:val="VerbatimChar"/>
+        </w:rPr>
+        <w:t xml:space="preserve">## hdl         -0.019348   0.006521  -2.967  0.00319 ** </w:t>
+      </w:r>
+      <w:r>
+        <w:br w:type="textWrapping"/>
+      </w:r>
+      <w:r>
+        <w:rPr>
+          <w:rStyle w:val="VerbatimChar"/>
+        </w:rPr>
+        <w:t xml:space="preserve">## ---</w:t>
+      </w:r>
+      <w:r>
+        <w:br w:type="textWrapping"/>
+      </w:r>
+      <w:r>
+        <w:rPr>
+          <w:rStyle w:val="VerbatimChar"/>
+        </w:rPr>
+        <w:t xml:space="preserve">## Signif. codes:  0 '***' 0.001 '**' 0.01 '*' 0.05 '.' 0.1 ' ' 1</w:t>
+      </w:r>
+      <w:r>
+        <w:br w:type="textWrapping"/>
+      </w:r>
+      <w:r>
+        <w:rPr>
+          <w:rStyle w:val="VerbatimChar"/>
+        </w:rPr>
+        <w:t xml:space="preserve">## </w:t>
+      </w:r>
+      <w:r>
+        <w:br w:type="textWrapping"/>
+      </w:r>
+      <w:r>
+        <w:rPr>
+          <w:rStyle w:val="VerbatimChar"/>
+        </w:rPr>
+        <w:t xml:space="preserve">## Residual standard error: 2.222 on 387 degrees of freedom</w:t>
+      </w:r>
+      <w:r>
+        <w:br w:type="textWrapping"/>
+      </w:r>
+      <w:r>
+        <w:rPr>
+          <w:rStyle w:val="VerbatimChar"/>
+        </w:rPr>
+        <w:t xml:space="preserve">##   (14 observations deleted due to missingness)</w:t>
+      </w:r>
+      <w:r>
+        <w:br w:type="textWrapping"/>
+      </w:r>
+      <w:r>
+        <w:rPr>
+          <w:rStyle w:val="VerbatimChar"/>
+        </w:rPr>
+        <w:t xml:space="preserve">## Multiple R-squared:  0.02224,    Adjusted R-squared:  0.01972 </w:t>
+      </w:r>
+      <w:r>
+        <w:br w:type="textWrapping"/>
+      </w:r>
+      <w:r>
+        <w:rPr>
+          <w:rStyle w:val="VerbatimChar"/>
+        </w:rPr>
+        <w:t xml:space="preserve">## F-statistic: 8.804 on 1 and 387 DF,  p-value: 0.003192</w:t>
+      </w:r>
+    </w:p>
+    <w:p>
+      <w:pPr>
+        <w:pStyle w:val="Heading2"/>
+      </w:pPr>
+      <w:bookmarkStart w:id="39" w:name="X7ef0a2ae40e386c07e8eb355035f2898b39c03d"/>
+      <w:r>
+        <w:t xml:space="preserve">Montando um novo modelo, agora com ajuste para outras variáveis</w:t>
+      </w:r>
+      <w:bookmarkEnd w:id="39"/>
+    </w:p>
+    <w:p>
+      <w:pPr>
+        <w:pStyle w:val="Compact"/>
+        <w:numPr>
+          <w:numId w:val="1001"/>
+          <w:ilvl w:val="0"/>
+        </w:numPr>
+      </w:pPr>
+      <w:r>
+        <w:t xml:space="preserve">Nosso método de modelagem será o stepwise baseado R2 ajustado.</w:t>
+      </w:r>
+    </w:p>
+    <w:p>
+      <w:pPr>
+        <w:pStyle w:val="FirstParagraph"/>
+      </w:pPr>
+      <w:r>
+        <w:t xml:space="preserve">Incluindo idade e sexo, variáveis que serão mantidas no modelo independentemente de significância estatística:</w:t>
+      </w:r>
+    </w:p>
+    <w:p>
+      <w:pPr>
+        <w:pStyle w:val="SourceCode"/>
+      </w:pPr>
+      <w:r>
+        <w:rPr>
+          <w:rStyle w:val="NormalTok"/>
+        </w:rPr>
+        <w:t xml:space="preserve">lm_hdl1 &lt;-</w:t>
+      </w:r>
+      <w:r>
+        <w:rPr>
+          <w:rStyle w:val="StringTok"/>
+        </w:rPr>
+        <w:t xml:space="preserve"> </w:t>
+      </w:r>
+      <w:r>
+        <w:rPr>
+          <w:rStyle w:val="KeywordTok"/>
+        </w:rPr>
+        <w:t xml:space="preserve">lm</w:t>
+      </w:r>
+      <w:r>
+        <w:rPr>
+          <w:rStyle w:val="NormalTok"/>
+        </w:rPr>
+        <w:t xml:space="preserve">(</w:t>
+      </w:r>
+      <w:r>
+        <w:rPr>
+          <w:rStyle w:val="DataTypeTok"/>
+        </w:rPr>
+        <w:t xml:space="preserve">formula =</w:t>
+      </w:r>
+      <w:r>
+        <w:rPr>
+          <w:rStyle w:val="NormalTok"/>
+        </w:rPr>
+        <w:t xml:space="preserve"> glyhb </w:t>
+      </w:r>
+      <w:r>
+        <w:rPr>
+          <w:rStyle w:val="OperatorTok"/>
+        </w:rPr>
+        <w:t xml:space="preserve">~</w:t>
+      </w:r>
+      <w:r>
+        <w:rPr>
+          <w:rStyle w:val="StringTok"/>
+        </w:rPr>
+        <w:t xml:space="preserve"> </w:t>
+      </w:r>
+      <w:r>
+        <w:rPr>
+          <w:rStyle w:val="NormalTok"/>
+        </w:rPr>
+        <w:t xml:space="preserve">hdl </w:t>
+      </w:r>
+      <w:r>
+        <w:rPr>
+          <w:rStyle w:val="OperatorTok"/>
+        </w:rPr>
+        <w:t xml:space="preserve">+</w:t>
+      </w:r>
+      <w:r>
+        <w:rPr>
+          <w:rStyle w:val="StringTok"/>
+        </w:rPr>
+        <w:t xml:space="preserve"> </w:t>
+      </w:r>
+      <w:r>
+        <w:rPr>
+          <w:rStyle w:val="NormalTok"/>
+        </w:rPr>
+        <w:t xml:space="preserve">age </w:t>
+      </w:r>
+      <w:r>
+        <w:rPr>
+          <w:rStyle w:val="OperatorTok"/>
+        </w:rPr>
+        <w:t xml:space="preserve">+</w:t>
+      </w:r>
+      <w:r>
+        <w:rPr>
+          <w:rStyle w:val="StringTok"/>
+        </w:rPr>
+        <w:t xml:space="preserve"> </w:t>
+      </w:r>
+      <w:r>
+        <w:rPr>
+          <w:rStyle w:val="NormalTok"/>
+        </w:rPr>
+        <w:t xml:space="preserve">gender,</w:t>
+      </w:r>
+      <w:r>
+        <w:br w:type="textWrapping"/>
+      </w:r>
+      <w:r>
+        <w:rPr>
+          <w:rStyle w:val="NormalTok"/>
+        </w:rPr>
+        <w:t xml:space="preserve">                    </w:t>
+      </w:r>
+      <w:r>
+        <w:rPr>
+          <w:rStyle w:val="DataTypeTok"/>
+        </w:rPr>
+        <w:t xml:space="preserve">data =</w:t>
+      </w:r>
+      <w:r>
+        <w:rPr>
+          <w:rStyle w:val="NormalTok"/>
+        </w:rPr>
+        <w:t xml:space="preserve"> dados_dm)</w:t>
+      </w:r>
+      <w:r>
+        <w:br w:type="textWrapping"/>
+      </w:r>
+      <w:r>
+        <w:br w:type="textWrapping"/>
+      </w:r>
+      <w:r>
+        <w:rPr>
+          <w:rStyle w:val="KeywordTok"/>
+        </w:rPr>
+        <w:t xml:space="preserve">summary</w:t>
+      </w:r>
+      <w:r>
+        <w:rPr>
+          <w:rStyle w:val="NormalTok"/>
+        </w:rPr>
+        <w:t xml:space="preserve">(lm_hdl1)</w:t>
+      </w:r>
+    </w:p>
+    <w:p>
+      <w:pPr>
+        <w:pStyle w:val="SourceCode"/>
+      </w:pPr>
+      <w:r>
+        <w:rPr>
+          <w:rStyle w:val="VerbatimChar"/>
+        </w:rPr>
+        <w:t xml:space="preserve">## </w:t>
+      </w:r>
+      <w:r>
+        <w:br w:type="textWrapping"/>
+      </w:r>
+      <w:r>
+        <w:rPr>
+          <w:rStyle w:val="VerbatimChar"/>
+        </w:rPr>
+        <w:t xml:space="preserve">## Call:</w:t>
+      </w:r>
+      <w:r>
+        <w:br w:type="textWrapping"/>
+      </w:r>
+      <w:r>
+        <w:rPr>
+          <w:rStyle w:val="VerbatimChar"/>
+        </w:rPr>
+        <w:t xml:space="preserve">## lm(formula = glyhb ~ hdl + age + gender, data = dados_dm)</w:t>
+      </w:r>
+      <w:r>
+        <w:br w:type="textWrapping"/>
+      </w:r>
+      <w:r>
+        <w:rPr>
+          <w:rStyle w:val="VerbatimChar"/>
+        </w:rPr>
+        <w:t xml:space="preserve">## </w:t>
+      </w:r>
+      <w:r>
+        <w:br w:type="textWrapping"/>
+      </w:r>
+      <w:r>
+        <w:rPr>
+          <w:rStyle w:val="VerbatimChar"/>
+        </w:rPr>
+        <w:t xml:space="preserve">## Residuals:</w:t>
+      </w:r>
+      <w:r>
+        <w:br w:type="textWrapping"/>
+      </w:r>
+      <w:r>
+        <w:rPr>
+          <w:rStyle w:val="VerbatimChar"/>
+        </w:rPr>
+        <w:t xml:space="preserve">##     Min      1Q  Median      3Q     Max </w:t>
+      </w:r>
+      <w:r>
+        <w:br w:type="textWrapping"/>
+      </w:r>
+      <w:r>
+        <w:rPr>
+          <w:rStyle w:val="VerbatimChar"/>
+        </w:rPr>
+        <w:t xml:space="preserve">## -3.1135 -1.1807 -0.4631  0.2944 10.1207 </w:t>
+      </w:r>
+      <w:r>
+        <w:br w:type="textWrapping"/>
+      </w:r>
+      <w:r>
+        <w:rPr>
+          <w:rStyle w:val="VerbatimChar"/>
+        </w:rPr>
+        <w:t xml:space="preserve">## </w:t>
+      </w:r>
+      <w:r>
+        <w:br w:type="textWrapping"/>
+      </w:r>
+      <w:r>
+        <w:rPr>
+          <w:rStyle w:val="VerbatimChar"/>
+        </w:rPr>
+        <w:t xml:space="preserve">## Coefficients:</w:t>
+      </w:r>
+      <w:r>
+        <w:br w:type="textWrapping"/>
+      </w:r>
+      <w:r>
+        <w:rPr>
+          <w:rStyle w:val="VerbatimChar"/>
+        </w:rPr>
+        <w:t xml:space="preserve">##              Estimate Std. Error t value Pr(&gt;|t|)    </w:t>
+      </w:r>
+      <w:r>
+        <w:br w:type="textWrapping"/>
+      </w:r>
+      <w:r>
+        <w:rPr>
+          <w:rStyle w:val="VerbatimChar"/>
+        </w:rPr>
+        <w:t xml:space="preserve">## (Intercept)  4.423480   0.448907   9.854  &lt; 2e-16 ***</w:t>
+      </w:r>
+      <w:r>
+        <w:br w:type="textWrapping"/>
+      </w:r>
+      <w:r>
+        <w:rPr>
+          <w:rStyle w:val="VerbatimChar"/>
+        </w:rPr>
+        <w:t xml:space="preserve">## hdl         -0.020514   0.006171  -3.324 0.000972 ***</w:t>
+      </w:r>
+      <w:r>
+        <w:br w:type="textWrapping"/>
+      </w:r>
+      <w:r>
+        <w:rPr>
+          <w:rStyle w:val="VerbatimChar"/>
+        </w:rPr>
+        <w:t xml:space="preserve">## age          0.046796   0.006472   7.230 2.62e-12 ***</w:t>
+      </w:r>
+      <w:r>
+        <w:br w:type="textWrapping"/>
+      </w:r>
+      <w:r>
+        <w:rPr>
+          <w:rStyle w:val="VerbatimChar"/>
+        </w:rPr>
+        <w:t xml:space="preserve">## gendermale   0.029318   0.217179   0.135 0.892686    </w:t>
+      </w:r>
+      <w:r>
+        <w:br w:type="textWrapping"/>
+      </w:r>
+      <w:r>
+        <w:rPr>
+          <w:rStyle w:val="VerbatimChar"/>
+        </w:rPr>
+        <w:t xml:space="preserve">## ---</w:t>
+      </w:r>
+      <w:r>
+        <w:br w:type="textWrapping"/>
+      </w:r>
+      <w:r>
+        <w:rPr>
+          <w:rStyle w:val="VerbatimChar"/>
+        </w:rPr>
+        <w:t xml:space="preserve">## Signif. codes:  0 '***' 0.001 '**' 0.01 '*' 0.05 '.' 0.1 ' ' 1</w:t>
+      </w:r>
+      <w:r>
+        <w:br w:type="textWrapping"/>
+      </w:r>
+      <w:r>
+        <w:rPr>
+          <w:rStyle w:val="VerbatimChar"/>
+        </w:rPr>
+        <w:t xml:space="preserve">## </w:t>
+      </w:r>
+      <w:r>
+        <w:br w:type="textWrapping"/>
+      </w:r>
+      <w:r>
+        <w:rPr>
+          <w:rStyle w:val="VerbatimChar"/>
+        </w:rPr>
+        <w:t xml:space="preserve">## Residual standard error: 2.089 on 385 degrees of freedom</w:t>
+      </w:r>
+      <w:r>
+        <w:br w:type="textWrapping"/>
+      </w:r>
+      <w:r>
+        <w:rPr>
+          <w:rStyle w:val="VerbatimChar"/>
+        </w:rPr>
+        <w:t xml:space="preserve">##   (14 observations deleted due to missingness)</w:t>
+      </w:r>
+      <w:r>
+        <w:br w:type="textWrapping"/>
+      </w:r>
+      <w:r>
+        <w:rPr>
+          <w:rStyle w:val="VerbatimChar"/>
+        </w:rPr>
+        <w:t xml:space="preserve">## Multiple R-squared:  0.1403, Adjusted R-squared:  0.1336 </w:t>
+      </w:r>
+      <w:r>
+        <w:br w:type="textWrapping"/>
+      </w:r>
+      <w:r>
+        <w:rPr>
+          <w:rStyle w:val="VerbatimChar"/>
+        </w:rPr>
+        <w:t xml:space="preserve">## F-statistic: 20.94 on 3 and 385 DF,  p-value: 1.372e-12</w:t>
+      </w:r>
+    </w:p>
     <w:sectPr/>
   </w:body>
 </w:document>
@@ -2643,8 +3968,114 @@
       </w:pPr>
     </w:lvl>
   </w:abstractNum>
+  <w:abstractNum w:abstractNumId="991">
+    <w:nsid w:val="ea454b4c"/>
+    <w:multiLevelType w:val="multilevel"/>
+    <w:lvl w:ilvl="0">
+      <w:numFmt w:val="bullet"/>
+      <w:lvlText w:val="•"/>
+      <w:lvlJc w:val="left"/>
+      <w:pPr>
+        <w:tabs>
+          <w:tab w:val="num" w:pos="0"/>
+        </w:tabs>
+        <w:ind w:left="480" w:hanging="480"/>
+      </w:pPr>
+    </w:lvl>
+    <w:lvl w:ilvl="1">
+      <w:numFmt w:val="bullet"/>
+      <w:lvlText w:val="–"/>
+      <w:lvlJc w:val="left"/>
+      <w:pPr>
+        <w:tabs>
+          <w:tab w:val="num" w:pos="720"/>
+        </w:tabs>
+        <w:ind w:left="1200" w:hanging="480"/>
+      </w:pPr>
+    </w:lvl>
+    <w:lvl w:ilvl="2">
+      <w:numFmt w:val="bullet"/>
+      <w:lvlText w:val="•"/>
+      <w:lvlJc w:val="left"/>
+      <w:pPr>
+        <w:tabs>
+          <w:tab w:val="num" w:pos="1440"/>
+        </w:tabs>
+        <w:ind w:left="1920" w:hanging="480"/>
+      </w:pPr>
+    </w:lvl>
+    <w:lvl w:ilvl="3">
+      <w:numFmt w:val="bullet"/>
+      <w:lvlText w:val="–"/>
+      <w:lvlJc w:val="left"/>
+      <w:pPr>
+        <w:tabs>
+          <w:tab w:val="num" w:pos="2160"/>
+        </w:tabs>
+        <w:ind w:left="2640" w:hanging="480"/>
+      </w:pPr>
+    </w:lvl>
+    <w:lvl w:ilvl="4">
+      <w:numFmt w:val="bullet"/>
+      <w:lvlText w:val="•"/>
+      <w:lvlJc w:val="left"/>
+      <w:pPr>
+        <w:tabs>
+          <w:tab w:val="num" w:pos="2880"/>
+        </w:tabs>
+        <w:ind w:left="3360" w:hanging="480"/>
+      </w:pPr>
+    </w:lvl>
+    <w:lvl w:ilvl="5">
+      <w:numFmt w:val="bullet"/>
+      <w:lvlText w:val="–"/>
+      <w:lvlJc w:val="left"/>
+      <w:pPr>
+        <w:tabs>
+          <w:tab w:val="num" w:pos="3600"/>
+        </w:tabs>
+        <w:ind w:left="4080" w:hanging="480"/>
+      </w:pPr>
+    </w:lvl>
+    <w:lvl w:ilvl="6">
+      <w:numFmt w:val="bullet"/>
+      <w:lvlText w:val="•"/>
+      <w:lvlJc w:val="left"/>
+      <w:pPr>
+        <w:tabs>
+          <w:tab w:val="num" w:pos="4320"/>
+        </w:tabs>
+        <w:ind w:left="4800" w:hanging="480"/>
+      </w:pPr>
+    </w:lvl>
+    <w:lvl w:ilvl="7">
+      <w:numFmt w:val="bullet"/>
+      <w:lvlText w:val="–"/>
+      <w:lvlJc w:val="left"/>
+      <w:pPr>
+        <w:tabs>
+          <w:tab w:val="num" w:pos="5040"/>
+        </w:tabs>
+        <w:ind w:left="5520" w:hanging="480"/>
+      </w:pPr>
+    </w:lvl>
+    <w:lvl w:ilvl="8">
+      <w:numFmt w:val="bullet"/>
+      <w:lvlText w:val="•"/>
+      <w:lvlJc w:val="left"/>
+      <w:pPr>
+        <w:tabs>
+          <w:tab w:val="num" w:pos="5760"/>
+        </w:tabs>
+        <w:ind w:left="6240" w:hanging="480"/>
+      </w:pPr>
+    </w:lvl>
+  </w:abstractNum>
   <w:num w:numId="1000">
     <w:abstractNumId w:val="990"/>
+  </w:num>
+  <w:num w:numId="1001">
+    <w:abstractNumId w:val="991"/>
   </w:num>
 </w:numbering>
 </file>

</xml_diff>